<commit_message>
+ Added css for login
</commit_message>
<xml_diff>
--- a/Document/YeuCauPhanMem.docx
+++ b/Document/YeuCauPhanMem.docx
@@ -3083,7 +3083,7 @@
           </mc:Choice>
           <mc:Fallback>
             <w:pict>
-              <v:shapetype w14:anchorId="0BC16BAB" id="_x0000_t32" coordsize="21600,21600" o:spt="32" o:oned="t" path="m,l21600,21600e" filled="f">
+              <v:shapetype w14:anchorId="7632D9AE" id="_x0000_t32" coordsize="21600,21600" o:spt="32" o:oned="t" path="m,l21600,21600e" filled="f">
                 <v:path arrowok="t" fillok="f" o:connecttype="none"/>
                 <o:lock v:ext="edit" shapetype="t"/>
               </v:shapetype>
@@ -3164,7 +3164,7 @@
           </mc:Choice>
           <mc:Fallback>
             <w:pict>
-              <v:shapetype w14:anchorId="3C8AF872" id="_x0000_t34" coordsize="21600,21600" o:spt="34" o:oned="t" adj="10800" path="m,l@0,0@0,21600,21600,21600e" filled="f">
+              <v:shapetype w14:anchorId="3B798BE9" id="_x0000_t34" coordsize="21600,21600" o:spt="34" o:oned="t" adj="10800" path="m,l@0,0@0,21600,21600,21600e" filled="f">
                 <v:stroke joinstyle="miter"/>
                 <v:formulas>
                   <v:f eqn="val #0"/>
@@ -3791,7 +3791,7 @@
           </mc:Choice>
           <mc:Fallback>
             <w:pict>
-              <v:shape w14:anchorId="0478494D" id="Straight Arrow Connector 7" o:spid="_x0000_s1026" type="#_x0000_t32" style="position:absolute;margin-left:234pt;margin-top:14.3pt;width:0;height:1in;z-index:251665408;visibility:visible;mso-wrap-style:square;mso-wrap-distance-left:9pt;mso-wrap-distance-top:0;mso-wrap-distance-right:9pt;mso-wrap-distance-bottom:0;mso-position-horizontal:absolute;mso-position-horizontal-relative:text;mso-position-vertical:absolute;mso-position-vertical-relative:text" o:gfxdata="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" strokecolor="black [3040]">
+              <v:shape w14:anchorId="29239335" id="Straight Arrow Connector 7" o:spid="_x0000_s1026" type="#_x0000_t32" style="position:absolute;margin-left:234pt;margin-top:14.3pt;width:0;height:1in;z-index:251665408;visibility:visible;mso-wrap-style:square;mso-wrap-distance-left:9pt;mso-wrap-distance-top:0;mso-wrap-distance-right:9pt;mso-wrap-distance-bottom:0;mso-position-horizontal:absolute;mso-position-horizontal-relative:text;mso-position-vertical:absolute;mso-position-vertical-relative:text" o:gfxdata="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" strokecolor="black [3040]">
                 <v:stroke endarrow="open"/>
               </v:shape>
             </w:pict>
@@ -3858,7 +3858,7 @@
           </mc:Choice>
           <mc:Fallback>
             <w:pict>
-              <v:shape w14:anchorId="3ED675C8" id="Elbow Connector 14" o:spid="_x0000_s1026" type="#_x0000_t34" style="position:absolute;margin-left:233.95pt;margin-top:14.45pt;width:141.75pt;height:63.75pt;z-index:251672576;visibility:visible;mso-wrap-style:square;mso-wrap-distance-left:9pt;mso-wrap-distance-top:0;mso-wrap-distance-right:9pt;mso-wrap-distance-bottom:0;mso-position-horizontal:absolute;mso-position-horizontal-relative:text;mso-position-vertical:absolute;mso-position-vertical-relative:text" o:gfxdata="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" strokecolor="black [3040]">
+              <v:shape w14:anchorId="3C9E6FB1" id="Elbow Connector 14" o:spid="_x0000_s1026" type="#_x0000_t34" style="position:absolute;margin-left:233.95pt;margin-top:14.45pt;width:141.75pt;height:63.75pt;z-index:251672576;visibility:visible;mso-wrap-style:square;mso-wrap-distance-left:9pt;mso-wrap-distance-top:0;mso-wrap-distance-right:9pt;mso-wrap-distance-bottom:0;mso-position-horizontal:absolute;mso-position-horizontal-relative:text;mso-position-vertical:absolute;mso-position-vertical-relative:text" o:gfxdata="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" strokecolor="black [3040]">
                 <v:stroke endarrow="open"/>
               </v:shape>
             </w:pict>
@@ -4243,7 +4243,7 @@
           </mc:Choice>
           <mc:Fallback>
             <w:pict>
-              <v:shape w14:anchorId="2139AB13" id="Straight Arrow Connector 295" o:spid="_x0000_s1026" type="#_x0000_t32" style="position:absolute;margin-left:336pt;margin-top:7.5pt;width:49.5pt;height:.75pt;flip:x;z-index:251696128;visibility:visible;mso-wrap-style:square;mso-wrap-distance-left:9pt;mso-wrap-distance-top:0;mso-wrap-distance-right:9pt;mso-wrap-distance-bottom:0;mso-position-horizontal:absolute;mso-position-horizontal-relative:text;mso-position-vertical:absolute;mso-position-vertical-relative:text" o:gfxdata="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" strokecolor="black [3040]">
+              <v:shape w14:anchorId="3A1CC6BF" id="Straight Arrow Connector 295" o:spid="_x0000_s1026" type="#_x0000_t32" style="position:absolute;margin-left:336pt;margin-top:7.5pt;width:49.5pt;height:.75pt;flip:x;z-index:251696128;visibility:visible;mso-wrap-style:square;mso-wrap-distance-left:9pt;mso-wrap-distance-top:0;mso-wrap-distance-right:9pt;mso-wrap-distance-bottom:0;mso-position-horizontal:absolute;mso-position-horizontal-relative:text;mso-position-vertical:absolute;mso-position-vertical-relative:text" o:gfxdata="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" strokecolor="black [3040]">
                 <v:stroke endarrow="open"/>
               </v:shape>
             </w:pict>
@@ -4436,7 +4436,7 @@
           </mc:Choice>
           <mc:Fallback>
             <w:pict>
-              <v:line w14:anchorId="6FAD394E" id="Straight Connector 292" o:spid="_x0000_s1026" style="position:absolute;z-index:251693056;visibility:visible;mso-wrap-style:square;mso-wrap-distance-left:9pt;mso-wrap-distance-top:0;mso-wrap-distance-right:9pt;mso-wrap-distance-bottom:0;mso-position-horizontal:absolute;mso-position-horizontal-relative:text;mso-position-vertical:absolute;mso-position-vertical-relative:text" from="385.5pt,-21pt" to="483pt,-21pt" o:gfxdata="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" strokecolor="#4579b8 [3044]"/>
+              <v:line w14:anchorId="11910207" id="Straight Connector 292" o:spid="_x0000_s1026" style="position:absolute;z-index:251693056;visibility:visible;mso-wrap-style:square;mso-wrap-distance-left:9pt;mso-wrap-distance-top:0;mso-wrap-distance-right:9pt;mso-wrap-distance-bottom:0;mso-position-horizontal:absolute;mso-position-horizontal-relative:text;mso-position-vertical:absolute;mso-position-vertical-relative:text" from="385.5pt,-21pt" to="483pt,-21pt" o:gfxdata="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" strokecolor="#4579b8 [3044]"/>
             </w:pict>
           </mc:Fallback>
         </mc:AlternateContent>
@@ -4503,7 +4503,7 @@
           </mc:Choice>
           <mc:Fallback>
             <w:pict>
-              <v:shape w14:anchorId="07681BC8" id="Elbow Connector 290" o:spid="_x0000_s1026" type="#_x0000_t34" style="position:absolute;margin-left:67.5pt;margin-top:16.5pt;width:175.5pt;height:36pt;flip:y;z-index:251689984;visibility:visible;mso-wrap-style:square;mso-wrap-distance-left:9pt;mso-wrap-distance-top:0;mso-wrap-distance-right:9pt;mso-wrap-distance-bottom:0;mso-position-horizontal:absolute;mso-position-horizontal-relative:text;mso-position-vertical:absolute;mso-position-vertical-relative:text" o:gfxdata="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" adj="15969" strokecolor="black [3040]">
+              <v:shape w14:anchorId="7462AC90" id="Elbow Connector 290" o:spid="_x0000_s1026" type="#_x0000_t34" style="position:absolute;margin-left:67.5pt;margin-top:16.5pt;width:175.5pt;height:36pt;flip:y;z-index:251689984;visibility:visible;mso-wrap-style:square;mso-wrap-distance-left:9pt;mso-wrap-distance-top:0;mso-wrap-distance-right:9pt;mso-wrap-distance-bottom:0;mso-position-horizontal:absolute;mso-position-horizontal-relative:text;mso-position-vertical:absolute;mso-position-vertical-relative:text" o:gfxdata="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" adj="15969" strokecolor="black [3040]">
                 <v:stroke endarrow="open"/>
               </v:shape>
             </w:pict>
@@ -4732,7 +4732,7 @@
           </mc:Choice>
           <mc:Fallback>
             <w:pict>
-              <v:shape w14:anchorId="4C10EED2" id="Elbow Connector 299" o:spid="_x0000_s1026" type="#_x0000_t34" style="position:absolute;margin-left:327pt;margin-top:22.9pt;width:63pt;height:25.5pt;z-index:251701248;visibility:visible;mso-wrap-style:square;mso-wrap-distance-left:9pt;mso-wrap-distance-top:0;mso-wrap-distance-right:9pt;mso-wrap-distance-bottom:0;mso-position-horizontal:absolute;mso-position-horizontal-relative:text;mso-position-vertical:absolute;mso-position-vertical-relative:text" o:gfxdata="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" strokecolor="black [3040]">
+              <v:shape w14:anchorId="525C3AD4" id="Elbow Connector 299" o:spid="_x0000_s1026" type="#_x0000_t34" style="position:absolute;margin-left:327pt;margin-top:22.9pt;width:63pt;height:25.5pt;z-index:251701248;visibility:visible;mso-wrap-style:square;mso-wrap-distance-left:9pt;mso-wrap-distance-top:0;mso-wrap-distance-right:9pt;mso-wrap-distance-bottom:0;mso-position-horizontal:absolute;mso-position-horizontal-relative:text;mso-position-vertical:absolute;mso-position-vertical-relative:text" o:gfxdata="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" strokecolor="black [3040]">
                 <v:stroke endarrow="open"/>
               </v:shape>
             </w:pict>
@@ -4796,7 +4796,7 @@
           </mc:Choice>
           <mc:Fallback>
             <w:pict>
-              <v:line w14:anchorId="2C44F2C4" id="Straight Connector 294" o:spid="_x0000_s1026" style="position:absolute;z-index:251695104;visibility:visible;mso-wrap-style:square;mso-wrap-distance-left:9pt;mso-wrap-distance-top:0;mso-wrap-distance-right:9pt;mso-wrap-distance-bottom:0;mso-position-horizontal:absolute;mso-position-horizontal-relative:text;mso-position-vertical:absolute;mso-position-vertical-relative:text" from="390pt,2.65pt" to="479.25pt,2.65pt" o:gfxdata="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" strokecolor="#4579b8 [3044]"/>
+              <v:line w14:anchorId="559D177B" id="Straight Connector 294" o:spid="_x0000_s1026" style="position:absolute;z-index:251695104;visibility:visible;mso-wrap-style:square;mso-wrap-distance-left:9pt;mso-wrap-distance-top:0;mso-wrap-distance-right:9pt;mso-wrap-distance-bottom:0;mso-position-horizontal:absolute;mso-position-horizontal-relative:text;mso-position-vertical:absolute;mso-position-vertical-relative:text" from="390pt,2.65pt" to="479.25pt,2.65pt" o:gfxdata="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" strokecolor="#4579b8 [3044]"/>
             </w:pict>
           </mc:Fallback>
         </mc:AlternateContent>
@@ -5194,7 +5194,7 @@
           </mc:Choice>
           <mc:Fallback>
             <w:pict>
-              <v:line w14:anchorId="06098C22" id="Straight Connector 296" o:spid="_x0000_s1026" style="position:absolute;z-index:251697152;visibility:visible;mso-wrap-style:square;mso-wrap-distance-left:9pt;mso-wrap-distance-top:0;mso-wrap-distance-right:9pt;mso-wrap-distance-bottom:0;mso-position-horizontal:absolute;mso-position-horizontal-relative:text;mso-position-vertical:absolute;mso-position-vertical-relative:text" from="395.25pt,.75pt" to="479.25pt,.75pt" o:gfxdata="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" strokecolor="black [3040]"/>
+              <v:line w14:anchorId="64DF994E" id="Straight Connector 296" o:spid="_x0000_s1026" style="position:absolute;z-index:251697152;visibility:visible;mso-wrap-style:square;mso-wrap-distance-left:9pt;mso-wrap-distance-top:0;mso-wrap-distance-right:9pt;mso-wrap-distance-bottom:0;mso-position-horizontal:absolute;mso-position-horizontal-relative:text;mso-position-vertical:absolute;mso-position-vertical-relative:text" from="395.25pt,.75pt" to="479.25pt,.75pt" o:gfxdata="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" strokecolor="black [3040]"/>
             </w:pict>
           </mc:Fallback>
         </mc:AlternateContent>
@@ -5258,7 +5258,7 @@
           </mc:Choice>
           <mc:Fallback>
             <w:pict>
-              <v:line w14:anchorId="7FBA335F" id="Straight Connector 297" o:spid="_x0000_s1026" style="position:absolute;z-index:251698176;visibility:visible;mso-wrap-style:square;mso-wrap-distance-left:9pt;mso-wrap-distance-top:0;mso-wrap-distance-right:9pt;mso-wrap-distance-bottom:0;mso-position-horizontal:absolute;mso-position-horizontal-relative:text;mso-position-vertical:absolute;mso-position-vertical-relative:text" from="399pt,17.65pt" to="483pt,17.65pt" o:gfxdata="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" strokecolor="black [3040]"/>
+              <v:line w14:anchorId="769F583C" id="Straight Connector 297" o:spid="_x0000_s1026" style="position:absolute;z-index:251698176;visibility:visible;mso-wrap-style:square;mso-wrap-distance-left:9pt;mso-wrap-distance-top:0;mso-wrap-distance-right:9pt;mso-wrap-distance-bottom:0;mso-position-horizontal:absolute;mso-position-horizontal-relative:text;mso-position-vertical:absolute;mso-position-vertical-relative:text" from="399pt,17.65pt" to="483pt,17.65pt" o:gfxdata="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" strokecolor="black [3040]"/>
             </w:pict>
           </mc:Fallback>
         </mc:AlternateContent>
@@ -5323,7 +5323,7 @@
           </mc:Choice>
           <mc:Fallback>
             <w:pict>
-              <v:shape w14:anchorId="70FBB094" id="Elbow Connector 31" o:spid="_x0000_s1026" type="#_x0000_t34" style="position:absolute;margin-left:195pt;margin-top:24.4pt;width:195pt;height:76.5pt;rotation:180;z-index:251687936;visibility:visible;mso-wrap-style:square;mso-wrap-distance-left:9pt;mso-wrap-distance-top:0;mso-wrap-distance-right:9pt;mso-wrap-distance-bottom:0;mso-position-horizontal:absolute;mso-position-horizontal-relative:text;mso-position-vertical:absolute;mso-position-vertical-relative:text" o:gfxdata="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" strokecolor="black [3040]">
+              <v:shape w14:anchorId="01E532ED" id="Elbow Connector 31" o:spid="_x0000_s1026" type="#_x0000_t34" style="position:absolute;margin-left:195pt;margin-top:24.4pt;width:195pt;height:76.5pt;rotation:180;z-index:251687936;visibility:visible;mso-wrap-style:square;mso-wrap-distance-left:9pt;mso-wrap-distance-top:0;mso-wrap-distance-right:9pt;mso-wrap-distance-bottom:0;mso-position-horizontal:absolute;mso-position-horizontal-relative:text;mso-position-vertical:absolute;mso-position-vertical-relative:text" o:gfxdata="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" strokecolor="black [3040]">
                 <v:stroke endarrow="open"/>
               </v:shape>
             </w:pict>
@@ -5390,7 +5390,7 @@
           </mc:Choice>
           <mc:Fallback>
             <w:pict>
-              <v:shape w14:anchorId="79AAB944" id="Straight Arrow Connector 30" o:spid="_x0000_s1026" type="#_x0000_t32" style="position:absolute;margin-left:67.5pt;margin-top:13.9pt;width:51.75pt;height:0;z-index:251686912;visibility:visible;mso-wrap-style:square;mso-wrap-distance-left:9pt;mso-wrap-distance-top:0;mso-wrap-distance-right:9pt;mso-wrap-distance-bottom:0;mso-position-horizontal:absolute;mso-position-horizontal-relative:text;mso-position-vertical:absolute;mso-position-vertical-relative:text" o:gfxdata="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" strokecolor="black [3040]">
+              <v:shape w14:anchorId="5B7B62C2" id="Straight Arrow Connector 30" o:spid="_x0000_s1026" type="#_x0000_t32" style="position:absolute;margin-left:67.5pt;margin-top:13.9pt;width:51.75pt;height:0;z-index:251686912;visibility:visible;mso-wrap-style:square;mso-wrap-distance-left:9pt;mso-wrap-distance-top:0;mso-wrap-distance-right:9pt;mso-wrap-distance-bottom:0;mso-position-horizontal:absolute;mso-position-horizontal-relative:text;mso-position-vertical:absolute;mso-position-vertical-relative:text" o:gfxdata="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" strokecolor="black [3040]">
                 <v:stroke endarrow="open"/>
               </v:shape>
             </w:pict>
@@ -5558,7 +5558,7 @@
           </mc:Choice>
           <mc:Fallback>
             <w:pict>
-              <v:shape w14:anchorId="446FA642" id="Elbow Connector 28" o:spid="_x0000_s1026" type="#_x0000_t34" style="position:absolute;margin-left:27pt;margin-top:11.3pt;width:85.5pt;height:95.25pt;flip:y;z-index:251684864;visibility:visible;mso-wrap-style:square;mso-wrap-distance-left:9pt;mso-wrap-distance-top:0;mso-wrap-distance-right:9pt;mso-wrap-distance-bottom:0;mso-position-horizontal:absolute;mso-position-horizontal-relative:text;mso-position-vertical:absolute;mso-position-vertical-relative:text" o:gfxdata="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" adj="7200" strokecolor="black [3040]">
+              <v:shape w14:anchorId="57B78133" id="Elbow Connector 28" o:spid="_x0000_s1026" type="#_x0000_t34" style="position:absolute;margin-left:27pt;margin-top:11.3pt;width:85.5pt;height:95.25pt;flip:y;z-index:251684864;visibility:visible;mso-wrap-style:square;mso-wrap-distance-left:9pt;mso-wrap-distance-top:0;mso-wrap-distance-right:9pt;mso-wrap-distance-bottom:0;mso-position-horizontal:absolute;mso-position-horizontal-relative:text;mso-position-vertical:absolute;mso-position-vertical-relative:text" o:gfxdata="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" adj="7200" strokecolor="black [3040]">
                 <v:stroke endarrow="open"/>
               </v:shape>
             </w:pict>
@@ -5626,7 +5626,7 @@
           </mc:Choice>
           <mc:Fallback>
             <w:pict>
-              <v:line w14:anchorId="5968CC62" id="Straight Connector 26" o:spid="_x0000_s1026" style="position:absolute;z-index:251682816;visibility:visible;mso-wrap-style:square;mso-wrap-distance-left:9pt;mso-wrap-distance-top:0;mso-wrap-distance-right:9pt;mso-wrap-distance-bottom:0;mso-position-horizontal:absolute;mso-position-horizontal-relative:text;mso-position-vertical:absolute;mso-position-vertical-relative:text" from="354.75pt,4.9pt" to="425.25pt,4.9pt" o:gfxdata="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" strokecolor="black [3040]"/>
+              <v:line w14:anchorId="24F7B2EC" id="Straight Connector 26" o:spid="_x0000_s1026" style="position:absolute;z-index:251682816;visibility:visible;mso-wrap-style:square;mso-wrap-distance-left:9pt;mso-wrap-distance-top:0;mso-wrap-distance-right:9pt;mso-wrap-distance-bottom:0;mso-position-horizontal:absolute;mso-position-horizontal-relative:text;mso-position-vertical:absolute;mso-position-vertical-relative:text" from="354.75pt,4.9pt" to="425.25pt,4.9pt" o:gfxdata="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" strokecolor="black [3040]"/>
             </w:pict>
           </mc:Fallback>
         </mc:AlternateContent>
@@ -6062,7 +6062,7 @@
           </mc:Choice>
           <mc:Fallback>
             <w:pict>
-              <v:line w14:anchorId="6BFDE1CB" id="Straight Connector 24" o:spid="_x0000_s1026" style="position:absolute;z-index:251680768;visibility:visible;mso-wrap-style:square;mso-wrap-distance-left:9pt;mso-wrap-distance-top:0;mso-wrap-distance-right:9pt;mso-wrap-distance-bottom:0;mso-position-horizontal:absolute;mso-position-horizontal-relative:text;mso-position-vertical:absolute;mso-position-vertical-relative:text" from="354.75pt,22.55pt" to="415.5pt,23.3pt" o:gfxdata="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" strokecolor="black [3040]"/>
+              <v:line w14:anchorId="132C9F40" id="Straight Connector 24" o:spid="_x0000_s1026" style="position:absolute;z-index:251680768;visibility:visible;mso-wrap-style:square;mso-wrap-distance-left:9pt;mso-wrap-distance-top:0;mso-wrap-distance-right:9pt;mso-wrap-distance-bottom:0;mso-position-horizontal:absolute;mso-position-horizontal-relative:text;mso-position-vertical:absolute;mso-position-vertical-relative:text" from="354.75pt,22.55pt" to="415.5pt,23.3pt" o:gfxdata="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" strokecolor="black [3040]"/>
             </w:pict>
           </mc:Fallback>
         </mc:AlternateContent>
@@ -6127,7 +6127,7 @@
           </mc:Choice>
           <mc:Fallback>
             <w:pict>
-              <v:shape w14:anchorId="770EA50F" id="Elbow Connector 23" o:spid="_x0000_s1026" type="#_x0000_t34" style="position:absolute;margin-left:237.75pt;margin-top:22.55pt;width:108pt;height:0;z-index:251679744;visibility:visible;mso-wrap-style:square;mso-wrap-distance-left:9pt;mso-wrap-distance-top:0;mso-wrap-distance-right:9pt;mso-wrap-distance-bottom:0;mso-position-horizontal:absolute;mso-position-horizontal-relative:text;mso-position-vertical:absolute;mso-position-vertical-relative:text" o:gfxdata="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" strokecolor="black [3040]">
+              <v:shape w14:anchorId="16BDB395" id="Elbow Connector 23" o:spid="_x0000_s1026" type="#_x0000_t34" style="position:absolute;margin-left:237.75pt;margin-top:22.55pt;width:108pt;height:0;z-index:251679744;visibility:visible;mso-wrap-style:square;mso-wrap-distance-left:9pt;mso-wrap-distance-top:0;mso-wrap-distance-right:9pt;mso-wrap-distance-bottom:0;mso-position-horizontal:absolute;mso-position-horizontal-relative:text;mso-position-vertical:absolute;mso-position-vertical-relative:text" o:gfxdata="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" strokecolor="black [3040]">
                 <v:stroke endarrow="open"/>
               </v:shape>
             </w:pict>
@@ -6319,7 +6319,7 @@
           </mc:Choice>
           <mc:Fallback>
             <w:pict>
-              <v:shape w14:anchorId="4FEE44F7" id="Straight Arrow Connector 19" o:spid="_x0000_s1026" type="#_x0000_t32" style="position:absolute;margin-left:67.5pt;margin-top:21.8pt;width:70.5pt;height:1.5pt;z-index:251676672;visibility:visible;mso-wrap-style:square;mso-wrap-distance-left:9pt;mso-wrap-distance-top:0;mso-wrap-distance-right:9pt;mso-wrap-distance-bottom:0;mso-position-horizontal:absolute;mso-position-horizontal-relative:text;mso-position-vertical:absolute;mso-position-vertical-relative:text" o:gfxdata="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" strokecolor="black [3040]">
+              <v:shape w14:anchorId="2A2701FC" id="Straight Arrow Connector 19" o:spid="_x0000_s1026" type="#_x0000_t32" style="position:absolute;margin-left:67.5pt;margin-top:21.8pt;width:70.5pt;height:1.5pt;z-index:251676672;visibility:visible;mso-wrap-style:square;mso-wrap-distance-left:9pt;mso-wrap-distance-top:0;mso-wrap-distance-right:9pt;mso-wrap-distance-bottom:0;mso-position-horizontal:absolute;mso-position-horizontal-relative:text;mso-position-vertical:absolute;mso-position-vertical-relative:text" o:gfxdata="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" strokecolor="black [3040]">
                 <v:stroke endarrow="open"/>
               </v:shape>
             </w:pict>
@@ -6415,7 +6415,7 @@
           </mc:Choice>
           <mc:Fallback>
             <w:pict>
-              <v:oval w14:anchorId="631BC9E3" id="Oval 301" o:spid="_x0000_s1026" style="position:absolute;margin-left:1.5pt;margin-top:16.95pt;width:92.25pt;height:38.25pt;z-index:251703296;visibility:visible;mso-wrap-style:square;mso-wrap-distance-left:9pt;mso-wrap-distance-top:0;mso-wrap-distance-right:9pt;mso-wrap-distance-bottom:0;mso-position-horizontal:absolute;mso-position-horizontal-relative:text;mso-position-vertical:absolute;mso-position-vertical-relative:text;v-text-anchor:middle" o:gfxdata="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" fillcolor="#9bbb59 [3206]" strokecolor="#243f60 [1604]" strokeweight="2pt"/>
+              <v:oval w14:anchorId="69E702A3" id="Oval 301" o:spid="_x0000_s1026" style="position:absolute;margin-left:1.5pt;margin-top:16.95pt;width:92.25pt;height:38.25pt;z-index:251703296;visibility:visible;mso-wrap-style:square;mso-wrap-distance-left:9pt;mso-wrap-distance-top:0;mso-wrap-distance-right:9pt;mso-wrap-distance-bottom:0;mso-position-horizontal:absolute;mso-position-horizontal-relative:text;mso-position-vertical:absolute;mso-position-vertical-relative:text;v-text-anchor:middle" o:gfxdata="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" fillcolor="#9bbb59 [3206]" strokecolor="#243f60 [1604]" strokeweight="2pt"/>
             </w:pict>
           </mc:Fallback>
         </mc:AlternateContent>
@@ -6480,7 +6480,7 @@
           </mc:Choice>
           <mc:Fallback>
             <w:pict>
-              <v:shape w14:anchorId="621945EF" id="Straight Arrow Connector 300" o:spid="_x0000_s1026" type="#_x0000_t32" style="position:absolute;margin-left:1.5pt;margin-top:7.95pt;width:92.25pt;height:.75pt;flip:y;z-index:251702272;visibility:visible;mso-wrap-style:square;mso-wrap-distance-left:9pt;mso-wrap-distance-top:0;mso-wrap-distance-right:9pt;mso-wrap-distance-bottom:0;mso-position-horizontal:absolute;mso-position-horizontal-relative:text;mso-position-vertical:absolute;mso-position-vertical-relative:text" o:gfxdata="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" strokecolor="black [3040]">
+              <v:shape w14:anchorId="4AF1445B" id="Straight Arrow Connector 300" o:spid="_x0000_s1026" type="#_x0000_t32" style="position:absolute;margin-left:1.5pt;margin-top:7.95pt;width:92.25pt;height:.75pt;flip:y;z-index:251702272;visibility:visible;mso-wrap-style:square;mso-wrap-distance-left:9pt;mso-wrap-distance-top:0;mso-wrap-distance-right:9pt;mso-wrap-distance-bottom:0;mso-position-horizontal:absolute;mso-position-horizontal-relative:text;mso-position-vertical:absolute;mso-position-vertical-relative:text" o:gfxdata="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" strokecolor="black [3040]">
                 <v:stroke endarrow="open"/>
               </v:shape>
             </w:pict>
@@ -6706,7 +6706,7 @@
           </mc:Choice>
           <mc:Fallback>
             <w:pict>
-              <v:line w14:anchorId="2799164F" id="Straight Connector 302" o:spid="_x0000_s1026" style="position:absolute;flip:y;z-index:251704320;visibility:visible;mso-wrap-style:square;mso-wrap-distance-left:9pt;mso-wrap-distance-top:0;mso-wrap-distance-right:9pt;mso-wrap-distance-bottom:0;mso-position-horizontal:absolute;mso-position-horizontal-relative:text;mso-position-vertical:absolute;mso-position-vertical-relative:text" from="1.5pt,21.45pt" to="93.75pt,22.95pt" o:gfxdata="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" strokecolor="black [3040]"/>
+              <v:line w14:anchorId="2892AB51" id="Straight Connector 302" o:spid="_x0000_s1026" style="position:absolute;flip:y;z-index:251704320;visibility:visible;mso-wrap-style:square;mso-wrap-distance-left:9pt;mso-wrap-distance-top:0;mso-wrap-distance-right:9pt;mso-wrap-distance-bottom:0;mso-position-horizontal:absolute;mso-position-horizontal-relative:text;mso-position-vertical:absolute;mso-position-vertical-relative:text" from="1.5pt,21.45pt" to="93.75pt,22.95pt" o:gfxdata="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" strokecolor="black [3040]"/>
             </w:pict>
           </mc:Fallback>
         </mc:AlternateContent>
@@ -6877,7 +6877,7 @@
           </mc:Choice>
           <mc:Fallback>
             <w:pict>
-              <v:rect w14:anchorId="4D72CE1B" id="Rectangle 304" o:spid="_x0000_s1026" style="position:absolute;margin-left:1.5pt;margin-top:14pt;width:98.25pt;height:37.5pt;z-index:251706368;visibility:visible;mso-wrap-style:square;mso-wrap-distance-left:9pt;mso-wrap-distance-top:0;mso-wrap-distance-right:9pt;mso-wrap-distance-bottom:0;mso-position-horizontal:absolute;mso-position-horizontal-relative:text;mso-position-vertical:absolute;mso-position-vertical-relative:text;v-text-anchor:middle" o:gfxdata="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" fillcolor="white [3201]" strokecolor="#f79646 [3209]" strokeweight="2pt"/>
+              <v:rect w14:anchorId="03613366" id="Rectangle 304" o:spid="_x0000_s1026" style="position:absolute;margin-left:1.5pt;margin-top:14pt;width:98.25pt;height:37.5pt;z-index:251706368;visibility:visible;mso-wrap-style:square;mso-wrap-distance-left:9pt;mso-wrap-distance-top:0;mso-wrap-distance-right:9pt;mso-wrap-distance-bottom:0;mso-position-horizontal:absolute;mso-position-horizontal-relative:text;mso-position-vertical:absolute;mso-position-vertical-relative:text;v-text-anchor:middle" o:gfxdata="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" fillcolor="white [3201]" strokecolor="#f79646 [3209]" strokeweight="2pt"/>
             </w:pict>
           </mc:Fallback>
         </mc:AlternateContent>
@@ -6939,7 +6939,7 @@
           </mc:Choice>
           <mc:Fallback>
             <w:pict>
-              <v:line w14:anchorId="5265D3AC" id="Straight Connector 303" o:spid="_x0000_s1026" style="position:absolute;flip:y;z-index:251705344;visibility:visible;mso-wrap-style:square;mso-wrap-distance-left:9pt;mso-wrap-distance-top:0;mso-wrap-distance-right:9pt;mso-wrap-distance-bottom:0;mso-position-horizontal:absolute;mso-position-horizontal-relative:text;mso-position-vertical:absolute;mso-position-vertical-relative:text" from="1.5pt,.5pt" to="93.75pt,2pt" o:gfxdata="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" strokecolor="black [3040]"/>
+              <v:line w14:anchorId="77FEBDCA" id="Straight Connector 303" o:spid="_x0000_s1026" style="position:absolute;flip:y;z-index:251705344;visibility:visible;mso-wrap-style:square;mso-wrap-distance-left:9pt;mso-wrap-distance-top:0;mso-wrap-distance-right:9pt;mso-wrap-distance-bottom:0;mso-position-horizontal:absolute;mso-position-horizontal-relative:text;mso-position-vertical:absolute;mso-position-vertical-relative:text" from="1.5pt,.5pt" to="93.75pt,2pt" o:gfxdata="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" strokecolor="black [3040]"/>
             </w:pict>
           </mc:Fallback>
         </mc:AlternateContent>
@@ -7173,7 +7173,7 @@
                 </mc:Choice>
                 <mc:Fallback>
                   <w:pict>
-                    <v:shapetype w14:anchorId="2D9FF018" id="_x0000_t38" coordsize="21600,21600" o:spt="38" o:oned="t" path="m,c@0,0@1,5400@1,10800@1,16200@2,21600,21600,21600e" filled="f">
+                    <v:shapetype w14:anchorId="075D50AC" id="_x0000_t38" coordsize="21600,21600" o:spt="38" o:oned="t" path="m,c@0,0@1,5400@1,10800@1,16200@2,21600,21600,21600e" filled="f">
                       <v:formulas>
                         <v:f eqn="mid #0 0"/>
                         <v:f eqn="val #0"/>
@@ -7337,7 +7337,7 @@
                 </mc:Choice>
                 <mc:Fallback>
                   <w:pict>
-                    <v:shape w14:anchorId="561168F7" id="Curved Connector 16" o:spid="_x0000_s1026" type="#_x0000_t38" style="position:absolute;margin-left:83.15pt;margin-top:5.7pt;width:40.5pt;height:59.25pt;z-index:251709440;visibility:visible;mso-wrap-style:square;mso-wrap-distance-left:9pt;mso-wrap-distance-top:0;mso-wrap-distance-right:9pt;mso-wrap-distance-bottom:0;mso-position-horizontal:absolute;mso-position-horizontal-relative:text;mso-position-vertical:absolute;mso-position-vertical-relative:text" o:gfxdata="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" adj="10800" strokecolor="#4579b8 [3044]">
+                    <v:shape w14:anchorId="1FD082D3" id="Curved Connector 16" o:spid="_x0000_s1026" type="#_x0000_t38" style="position:absolute;margin-left:83.15pt;margin-top:5.7pt;width:40.5pt;height:59.25pt;z-index:251709440;visibility:visible;mso-wrap-style:square;mso-wrap-distance-left:9pt;mso-wrap-distance-top:0;mso-wrap-distance-right:9pt;mso-wrap-distance-bottom:0;mso-position-horizontal:absolute;mso-position-horizontal-relative:text;mso-position-vertical:absolute;mso-position-vertical-relative:text" o:gfxdata="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" adj="10800" strokecolor="#4579b8 [3044]">
                       <v:stroke endarrow="open"/>
                     </v:shape>
                   </w:pict>
@@ -7533,7 +7533,7 @@
                 </mc:Choice>
                 <mc:Fallback>
                   <w:pict>
-                    <v:shape w14:anchorId="64EDC653" id="Curved Connector 21" o:spid="_x0000_s1026" type="#_x0000_t38" style="position:absolute;margin-left:64.05pt;margin-top:5.95pt;width:17.25pt;height:78pt;flip:x;z-index:251710464;visibility:visible;mso-wrap-style:square;mso-wrap-distance-left:9pt;mso-wrap-distance-top:0;mso-wrap-distance-right:9pt;mso-wrap-distance-bottom:0;mso-position-horizontal:absolute;mso-position-horizontal-relative:text;mso-position-vertical:absolute;mso-position-vertical-relative:text" o:gfxdata="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" adj="10800" strokecolor="#4579b8 [3044]">
+                    <v:shape w14:anchorId="30BF4872" id="Curved Connector 21" o:spid="_x0000_s1026" type="#_x0000_t38" style="position:absolute;margin-left:64.05pt;margin-top:5.95pt;width:17.25pt;height:78pt;flip:x;z-index:251710464;visibility:visible;mso-wrap-style:square;mso-wrap-distance-left:9pt;mso-wrap-distance-top:0;mso-wrap-distance-right:9pt;mso-wrap-distance-bottom:0;mso-position-horizontal:absolute;mso-position-horizontal-relative:text;mso-position-vertical:absolute;mso-position-vertical-relative:text" o:gfxdata="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" adj="10800" strokecolor="#4579b8 [3044]">
                       <v:stroke endarrow="open"/>
                     </v:shape>
                   </w:pict>
@@ -7684,7 +7684,7 @@
                 </mc:Choice>
                 <mc:Fallback>
                   <w:pict>
-                    <v:shape w14:anchorId="0E010F62" id="Curved Connector 13" o:spid="_x0000_s1026" type="#_x0000_t38" style="position:absolute;margin-left:82.65pt;margin-top:9.65pt;width:40.5pt;height:24.75pt;flip:y;z-index:251708416;visibility:visible;mso-wrap-style:square;mso-wrap-distance-left:9pt;mso-wrap-distance-top:0;mso-wrap-distance-right:9pt;mso-wrap-distance-bottom:0;mso-position-horizontal:absolute;mso-position-horizontal-relative:text;mso-position-vertical:absolute;mso-position-vertical-relative:text" o:gfxdata="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" adj="10800" strokecolor="#4579b8 [3044]">
+                    <v:shape w14:anchorId="3DE6F74A" id="Curved Connector 13" o:spid="_x0000_s1026" type="#_x0000_t38" style="position:absolute;margin-left:82.65pt;margin-top:9.65pt;width:40.5pt;height:24.75pt;flip:y;z-index:251708416;visibility:visible;mso-wrap-style:square;mso-wrap-distance-left:9pt;mso-wrap-distance-top:0;mso-wrap-distance-right:9pt;mso-wrap-distance-bottom:0;mso-position-horizontal:absolute;mso-position-horizontal-relative:text;mso-position-vertical:absolute;mso-position-vertical-relative:text" o:gfxdata="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" adj="10800" strokecolor="#4579b8 [3044]">
                       <v:stroke endarrow="open"/>
                     </v:shape>
                   </w:pict>
@@ -8106,6 +8106,11 @@
       <w:r>
         <w:t>.</w:t>
       </w:r>
+      <w:r>
+        <w:t xml:space="preserve"> SQL Server.</w:t>
+      </w:r>
+      <w:bookmarkStart w:id="0" w:name="_GoBack"/>
+      <w:bookmarkEnd w:id="0"/>
     </w:p>
     <w:p>
       <w:pPr>
@@ -8367,7 +8372,7 @@
                 </mc:Choice>
                 <mc:Fallback>
                   <w:pict>
-                    <v:shape w14:anchorId="3371FAA9" id="Straight Arrow Connector 306" o:spid="_x0000_s1026" type="#_x0000_t32" style="position:absolute;margin-left:124.5pt;margin-top:8.55pt;width:69.75pt;height:.75pt;flip:x;z-index:251711488;visibility:visible;mso-wrap-style:square;mso-width-percent:0;mso-wrap-distance-left:9pt;mso-wrap-distance-top:0;mso-wrap-distance-right:9pt;mso-wrap-distance-bottom:0;mso-position-horizontal:absolute;mso-position-horizontal-relative:text;mso-position-vertical:absolute;mso-position-vertical-relative:text;mso-width-percent:0;mso-width-relative:margin" o:gfxdata="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" strokecolor="black [3040]">
+                    <v:shape w14:anchorId="3215702E" id="Straight Arrow Connector 306" o:spid="_x0000_s1026" type="#_x0000_t32" style="position:absolute;margin-left:124.5pt;margin-top:8.55pt;width:69.75pt;height:.75pt;flip:x;z-index:251711488;visibility:visible;mso-wrap-style:square;mso-width-percent:0;mso-wrap-distance-left:9pt;mso-wrap-distance-top:0;mso-wrap-distance-right:9pt;mso-wrap-distance-bottom:0;mso-position-horizontal:absolute;mso-position-horizontal-relative:text;mso-position-vertical:absolute;mso-position-vertical-relative:text;mso-width-percent:0;mso-width-relative:margin" o:gfxdata="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" strokecolor="black [3040]">
                       <v:stroke endarrow="open"/>
                     </v:shape>
                   </w:pict>
@@ -8635,8 +8640,6 @@
       <w:r>
         <w:t xml:space="preserve"> username, password</w:t>
       </w:r>
-      <w:bookmarkStart w:id="0" w:name="_GoBack"/>
-      <w:bookmarkEnd w:id="0"/>
     </w:p>
     <w:sectPr>
       <w:pgSz w:w="12240" w:h="15840"/>

</xml_diff>